<commit_message>
James Moran CGP600 AE2
Updates, with the report now showing a render-view of the Player's ship
side-by-side with the reference image, along with the ship's static-mesh
shown in the default game scene. I have also removed an asset from the
Max project (as it is not required any-more, as I was able to resolve
rendering issues in-game, with Visual Studio 2015).
</commit_message>
<xml_diff>
--- a/Advanced Games Programming (CGP600)/AE2/James Moran CGP600 AE2 - Individual Project Report 1.0.1.docx
+++ b/Advanced Games Programming (CGP600)/AE2/James Moran CGP600 AE2 - Individual Project Report 1.0.1.docx
@@ -924,17 +924,33 @@
           </w:r>
         </w:p>
         <w:p>
-          <w:fldSimple w:instr=" TOC \o &quot;1-3&quot; \h \z \u ">
-            <w:r>
-              <w:rPr>
-                <w:b/>
-                <w:bCs/>
-                <w:noProof/>
-                <w:lang w:val="en-US"/>
-              </w:rPr>
-              <w:t>No table of contents entries found.</w:t>
-            </w:r>
-          </w:fldSimple>
+          <w:r>
+            <w:fldChar w:fldCharType="begin"/>
+          </w:r>
+          <w:r>
+            <w:instrText xml:space="preserve"> TOC \o "1-3" \h \z \u </w:instrText>
+          </w:r>
+          <w:r>
+            <w:fldChar w:fldCharType="separate"/>
+          </w:r>
+          <w:r>
+            <w:rPr>
+              <w:b/>
+              <w:bCs/>
+              <w:noProof/>
+              <w:lang w:val="en-US"/>
+            </w:rPr>
+            <w:t>No table of contents entries found.</w:t>
+          </w:r>
+          <w:r>
+            <w:rPr>
+              <w:b/>
+              <w:bCs/>
+              <w:noProof/>
+              <w:lang w:val="en-US"/>
+            </w:rPr>
+            <w:fldChar w:fldCharType="end"/>
+          </w:r>
         </w:p>
       </w:sdtContent>
     </w:sdt>
@@ -1007,9 +1023,14 @@
       <w:r>
         <w:t xml:space="preserve">hen this function is called in the </w:t>
       </w:r>
+      <w:proofErr w:type="spellStart"/>
       <w:proofErr w:type="gramStart"/>
       <w:r>
-        <w:t>WinMain(</w:t>
+        <w:t>WinMain</w:t>
+      </w:r>
+      <w:proofErr w:type="spellEnd"/>
+      <w:r>
+        <w:t>(</w:t>
       </w:r>
       <w:proofErr w:type="gramEnd"/>
       <w:r>
@@ -1038,7 +1059,21 @@
         <w:rPr>
           <w:rStyle w:val="SubtleReference"/>
         </w:rPr>
-        <w:t>. (Matthew Hoggan, 2017)</w:t>
+        <w:t xml:space="preserve">. (Matthew </w:t>
+      </w:r>
+      <w:proofErr w:type="spellStart"/>
+      <w:r>
+        <w:rPr>
+          <w:rStyle w:val="SubtleReference"/>
+        </w:rPr>
+        <w:t>Hoggan</w:t>
+      </w:r>
+      <w:proofErr w:type="spellEnd"/>
+      <w:r>
+        <w:rPr>
+          <w:rStyle w:val="SubtleReference"/>
+        </w:rPr>
+        <w:t>, 2017)</w:t>
       </w:r>
     </w:p>
     <w:p>
@@ -1053,7 +1088,23 @@
         </w:rPr>
       </w:pPr>
       <w:r>
-        <w:t>First off, came the process of resolving macro-definition classes between winerror.h and dxgi.h. Although a process is listed on MSDN, t</w:t>
+        <w:t xml:space="preserve">First off, came the process of resolving macro-definition classes between </w:t>
+      </w:r>
+      <w:proofErr w:type="spellStart"/>
+      <w:r>
+        <w:t>winerror.h</w:t>
+      </w:r>
+      <w:proofErr w:type="spellEnd"/>
+      <w:r>
+        <w:t xml:space="preserve"> and </w:t>
+      </w:r>
+      <w:proofErr w:type="spellStart"/>
+      <w:r>
+        <w:t>dxgi.h</w:t>
+      </w:r>
+      <w:proofErr w:type="spellEnd"/>
+      <w:r>
+        <w:t>. Although a process is listed on MSDN, t</w:t>
       </w:r>
       <w:r>
         <w:t xml:space="preserve">o resolve this issue, I chose the answer that was not the accepted answer (with the second highest amount of up-votes), which simply involves adding </w:t>
@@ -1066,7 +1117,29 @@
           <w:szCs w:val="20"/>
           <w:shd w:val="clear" w:color="auto" w:fill="EFF0F1"/>
         </w:rPr>
-        <w:t xml:space="preserve">$(WindowsSDK_IncludePath) </w:t>
+        <w:t>$(</w:t>
+      </w:r>
+      <w:proofErr w:type="spellStart"/>
+      <w:r>
+        <w:rPr>
+          <w:rFonts w:ascii="Consolas" w:hAnsi="Consolas"/>
+          <w:color w:val="242729"/>
+          <w:sz w:val="20"/>
+          <w:szCs w:val="20"/>
+          <w:shd w:val="clear" w:color="auto" w:fill="EFF0F1"/>
+        </w:rPr>
+        <w:t>WindowsSDK_IncludePath</w:t>
+      </w:r>
+      <w:proofErr w:type="spellEnd"/>
+      <w:r>
+        <w:rPr>
+          <w:rFonts w:ascii="Consolas" w:hAnsi="Consolas"/>
+          <w:color w:val="242729"/>
+          <w:sz w:val="20"/>
+          <w:szCs w:val="20"/>
+          <w:shd w:val="clear" w:color="auto" w:fill="EFF0F1"/>
+        </w:rPr>
+        <w:t xml:space="preserve">) </w:t>
       </w:r>
       <w:r>
         <w:t xml:space="preserve">to the Include Directories section of VC++ Directories. This resolved the </w:t>
@@ -1081,7 +1154,21 @@
         <w:rPr>
           <w:rStyle w:val="SubtleReference"/>
         </w:rPr>
-        <w:t>(gradbot, 2012)</w:t>
+        <w:t>(</w:t>
+      </w:r>
+      <w:proofErr w:type="spellStart"/>
+      <w:r>
+        <w:rPr>
+          <w:rStyle w:val="SubtleReference"/>
+        </w:rPr>
+        <w:t>gradbot</w:t>
+      </w:r>
+      <w:proofErr w:type="spellEnd"/>
+      <w:r>
+        <w:rPr>
+          <w:rStyle w:val="SubtleReference"/>
+        </w:rPr>
+        <w:t>, 2012)</w:t>
       </w:r>
     </w:p>
     <w:p>
@@ -1148,10 +1235,23 @@
     </w:p>
     <w:p>
       <w:r>
-        <w:t>First off, came that of adding functionality to the project to load and draw .obj files (assets, exported from a 3D-Modeling package, such as Autodesk’s 3D Studio-Max).</w:t>
+        <w:t>First off, came that of adding functionality to the project to load and draw .</w:t>
+      </w:r>
+      <w:proofErr w:type="spellStart"/>
+      <w:r>
+        <w:t>obj</w:t>
+      </w:r>
+      <w:proofErr w:type="spellEnd"/>
+      <w:r>
+        <w:t xml:space="preserve"> files (assets, exported from a 3D-Modeling package, such as Autodesk’s 3D Studio-Max).</w:t>
       </w:r>
     </w:p>
     <w:p>
+      <w:pPr>
+        <w:rPr>
+          <w:rStyle w:val="SubtleReference"/>
+        </w:rPr>
+      </w:pPr>
       <w:r>
         <w:t xml:space="preserve">After the above system had been implemented appropriately, came the product of a simple model to represent the Player’s ship, using 3DS Max 2017. Appendix A: Fig. 2 is the reference image that was used to create a static-mesh, to represent the Player’s ship. </w:t>
       </w:r>
@@ -1160,6 +1260,19 @@
           <w:rStyle w:val="SubtleReference"/>
         </w:rPr>
         <w:t>(Mike Celestino, 2015)</w:t>
+      </w:r>
+    </w:p>
+    <w:p>
+      <w:r>
+        <w:t xml:space="preserve">After going through the process to develop this static-mesh, then I was able to show it in the default scene of the game. Appendix A: Fig. 3 is an image of the ship static-mesh side-by-side with the reference image on a plane (render-image produced by 3DSMax). Appendix A: Fig. 4 shows the ship as one </w:t>
+      </w:r>
+      <w:proofErr w:type="gramStart"/>
+      <w:r>
+        <w:t>is able to</w:t>
+      </w:r>
+      <w:proofErr w:type="gramEnd"/>
+      <w:r>
+        <w:t xml:space="preserve"> see it in the default scene of the game.</w:t>
       </w:r>
       <w:r>
         <w:br w:type="page"/>
@@ -8311,7 +8424,21 @@
           <w:rStyle w:val="SubtleReference"/>
         </w:rPr>
         <w:lastRenderedPageBreak/>
-        <w:t xml:space="preserve">(Master Kennth, 2014) </w:t>
+        <w:t xml:space="preserve">(Master </w:t>
+      </w:r>
+      <w:proofErr w:type="spellStart"/>
+      <w:r>
+        <w:rPr>
+          <w:rStyle w:val="SubtleReference"/>
+        </w:rPr>
+        <w:t>Kennth</w:t>
+      </w:r>
+      <w:proofErr w:type="spellEnd"/>
+      <w:r>
+        <w:rPr>
+          <w:rStyle w:val="SubtleReference"/>
+        </w:rPr>
+        <w:t xml:space="preserve">, 2014) </w:t>
       </w:r>
     </w:p>
     <w:p>
@@ -8391,6 +8518,188 @@
       </w:r>
     </w:p>
     <w:p/>
+    <w:p/>
+    <w:p/>
+    <w:p/>
+    <w:p/>
+    <w:p/>
+    <w:p>
+      <w:r>
+        <w:rPr>
+          <w:rStyle w:val="SubtleReference"/>
+        </w:rPr>
+        <w:t>(Mike Celestino, 2015)</w:t>
+      </w:r>
+    </w:p>
+    <w:p>
+      <w:r>
+        <w:rPr>
+          <w:noProof/>
+        </w:rPr>
+        <w:lastRenderedPageBreak/>
+        <w:drawing>
+          <wp:anchor distT="0" distB="0" distL="114300" distR="114300" simplePos="0" relativeHeight="251666432" behindDoc="0" locked="0" layoutInCell="1" allowOverlap="1">
+            <wp:simplePos x="0" y="0"/>
+            <wp:positionH relativeFrom="margin">
+              <wp:align>left</wp:align>
+            </wp:positionH>
+            <wp:positionV relativeFrom="paragraph">
+              <wp:posOffset>409575</wp:posOffset>
+            </wp:positionV>
+            <wp:extent cx="4238625" cy="2943225"/>
+            <wp:effectExtent l="0" t="0" r="0" b="9525"/>
+            <wp:wrapSquare wrapText="bothSides"/>
+            <wp:docPr id="2" name="Picture 2"/>
+            <wp:cNvGraphicFramePr>
+              <a:graphicFrameLocks xmlns:a="http://schemas.openxmlformats.org/drawingml/2006/main" noChangeAspect="1"/>
+            </wp:cNvGraphicFramePr>
+            <a:graphic xmlns:a="http://schemas.openxmlformats.org/drawingml/2006/main">
+              <a:graphicData uri="http://schemas.openxmlformats.org/drawingml/2006/picture">
+                <pic:pic xmlns:pic="http://schemas.openxmlformats.org/drawingml/2006/picture">
+                  <pic:nvPicPr>
+                    <pic:cNvPr id="0" name="Picture 1"/>
+                    <pic:cNvPicPr>
+                      <a:picLocks noChangeAspect="1" noChangeArrowheads="1"/>
+                    </pic:cNvPicPr>
+                  </pic:nvPicPr>
+                  <pic:blipFill rotWithShape="1">
+                    <a:blip r:embed="rId8">
+                      <a:extLst>
+                        <a:ext uri="{28A0092B-C50C-407E-A947-70E740481C1C}">
+                          <a14:useLocalDpi xmlns:a14="http://schemas.microsoft.com/office/drawing/2010/main" val="0"/>
+                        </a:ext>
+                      </a:extLst>
+                    </a:blip>
+                    <a:srcRect l="13787" t="16407" r="12293" b="15078"/>
+                    <a:stretch/>
+                  </pic:blipFill>
+                  <pic:spPr bwMode="auto">
+                    <a:xfrm>
+                      <a:off x="0" y="0"/>
+                      <a:ext cx="4238625" cy="2943225"/>
+                    </a:xfrm>
+                    <a:prstGeom prst="rect">
+                      <a:avLst/>
+                    </a:prstGeom>
+                    <a:noFill/>
+                    <a:ln>
+                      <a:noFill/>
+                    </a:ln>
+                    <a:extLst>
+                      <a:ext uri="{53640926-AAD7-44D8-BBD7-CCE9431645EC}">
+                        <a14:shadowObscured xmlns:a14="http://schemas.microsoft.com/office/drawing/2010/main"/>
+                      </a:ext>
+                    </a:extLst>
+                  </pic:spPr>
+                </pic:pic>
+              </a:graphicData>
+            </a:graphic>
+            <wp14:sizeRelH relativeFrom="margin">
+              <wp14:pctWidth>0</wp14:pctWidth>
+            </wp14:sizeRelH>
+            <wp14:sizeRelV relativeFrom="margin">
+              <wp14:pctHeight>0</wp14:pctHeight>
+            </wp14:sizeRelV>
+          </wp:anchor>
+        </w:drawing>
+      </w:r>
+      <w:r>
+        <w:t>Figure 3: A top-down render-view from 3DSMax, of the ship reference image shown side-by-side with the produced ship’s static-mesh:</w:t>
+      </w:r>
+    </w:p>
+    <w:p/>
+    <w:p/>
+    <w:p/>
+    <w:p/>
+    <w:p/>
+    <w:p/>
+    <w:p/>
+    <w:p/>
+    <w:p/>
+    <w:p/>
+    <w:p/>
+    <w:p>
+      <w:r>
+        <w:t>Figure 4: A perspective-vie</w:t>
+      </w:r>
+      <w:bookmarkStart w:id="0" w:name="_GoBack"/>
+      <w:bookmarkEnd w:id="0"/>
+      <w:r>
+        <w:t>w of the ship’s static-mesh in the default game scene:</w:t>
+      </w:r>
+    </w:p>
+    <w:p>
+      <w:r>
+        <w:rPr>
+          <w:noProof/>
+        </w:rPr>
+        <w:drawing>
+          <wp:anchor distT="0" distB="0" distL="114300" distR="114300" simplePos="0" relativeHeight="251667456" behindDoc="0" locked="0" layoutInCell="1" allowOverlap="1">
+            <wp:simplePos x="0" y="0"/>
+            <wp:positionH relativeFrom="margin">
+              <wp:align>left</wp:align>
+            </wp:positionH>
+            <wp:positionV relativeFrom="paragraph">
+              <wp:posOffset>7620</wp:posOffset>
+            </wp:positionV>
+            <wp:extent cx="2543175" cy="2714625"/>
+            <wp:effectExtent l="0" t="0" r="9525" b="9525"/>
+            <wp:wrapSquare wrapText="bothSides"/>
+            <wp:docPr id="3" name="Picture 3"/>
+            <wp:cNvGraphicFramePr>
+              <a:graphicFrameLocks xmlns:a="http://schemas.openxmlformats.org/drawingml/2006/main" noChangeAspect="1"/>
+            </wp:cNvGraphicFramePr>
+            <a:graphic xmlns:a="http://schemas.openxmlformats.org/drawingml/2006/main">
+              <a:graphicData uri="http://schemas.openxmlformats.org/drawingml/2006/picture">
+                <pic:pic xmlns:pic="http://schemas.openxmlformats.org/drawingml/2006/picture">
+                  <pic:nvPicPr>
+                    <pic:cNvPr id="0" name="Picture 2"/>
+                    <pic:cNvPicPr>
+                      <a:picLocks noChangeAspect="1" noChangeArrowheads="1"/>
+                    </pic:cNvPicPr>
+                  </pic:nvPicPr>
+                  <pic:blipFill rotWithShape="1">
+                    <a:blip r:embed="rId9">
+                      <a:extLst>
+                        <a:ext uri="{28A0092B-C50C-407E-A947-70E740481C1C}">
+                          <a14:useLocalDpi xmlns:a14="http://schemas.microsoft.com/office/drawing/2010/main" val="0"/>
+                        </a:ext>
+                      </a:extLst>
+                    </a:blip>
+                    <a:srcRect l="10402" t="6150" b="1617"/>
+                    <a:stretch/>
+                  </pic:blipFill>
+                  <pic:spPr bwMode="auto">
+                    <a:xfrm>
+                      <a:off x="0" y="0"/>
+                      <a:ext cx="2543175" cy="2714625"/>
+                    </a:xfrm>
+                    <a:prstGeom prst="rect">
+                      <a:avLst/>
+                    </a:prstGeom>
+                    <a:noFill/>
+                    <a:ln>
+                      <a:noFill/>
+                    </a:ln>
+                    <a:extLst>
+                      <a:ext uri="{53640926-AAD7-44D8-BBD7-CCE9431645EC}">
+                        <a14:shadowObscured xmlns:a14="http://schemas.microsoft.com/office/drawing/2010/main"/>
+                      </a:ext>
+                    </a:extLst>
+                  </pic:spPr>
+                </pic:pic>
+              </a:graphicData>
+            </a:graphic>
+            <wp14:sizeRelH relativeFrom="margin">
+              <wp14:pctWidth>0</wp14:pctWidth>
+            </wp14:sizeRelH>
+            <wp14:sizeRelV relativeFrom="margin">
+              <wp14:pctHeight>0</wp14:pctHeight>
+            </wp14:sizeRelV>
+          </wp:anchor>
+        </w:drawing>
+      </w:r>
+    </w:p>
     <w:p>
       <w:pPr>
         <w:rPr>
@@ -8425,8 +8734,6 @@
           <w:rStyle w:val="SubtleReference"/>
         </w:rPr>
       </w:pPr>
-      <w:bookmarkStart w:id="0" w:name="_GoBack"/>
-      <w:bookmarkEnd w:id="0"/>
     </w:p>
     <w:p>
       <w:pPr>
@@ -8434,26 +8741,41 @@
           <w:rStyle w:val="SubtleReference"/>
         </w:rPr>
       </w:pPr>
-      <w:r>
+    </w:p>
+    <w:p>
+      <w:pPr>
         <w:rPr>
           <w:rStyle w:val="SubtleReference"/>
         </w:rPr>
-        <w:t>(Mike Celestino, 2015)</w:t>
-      </w:r>
-      <w:r>
+      </w:pPr>
+    </w:p>
+    <w:p>
+      <w:pPr>
         <w:rPr>
           <w:rStyle w:val="SubtleReference"/>
         </w:rPr>
-        <w:t xml:space="preserve"> </w:t>
-      </w:r>
-      <w:r>
+      </w:pPr>
+    </w:p>
+    <w:p>
+      <w:pPr>
         <w:rPr>
           <w:rStyle w:val="SubtleReference"/>
-          <w:smallCaps w:val="0"/>
-          <w:color w:val="auto"/>
         </w:rPr>
-        <w:t xml:space="preserve"> </w:t>
-      </w:r>
+      </w:pPr>
+    </w:p>
+    <w:p>
+      <w:pPr>
+        <w:rPr>
+          <w:rStyle w:val="SubtleReference"/>
+        </w:rPr>
+      </w:pPr>
+    </w:p>
+    <w:p>
+      <w:pPr>
+        <w:rPr>
+          <w:rStyle w:val="SubtleReference"/>
+        </w:rPr>
+      </w:pPr>
       <w:r>
         <w:rPr>
           <w:rStyle w:val="SubtleReference"/>
@@ -8524,7 +8846,7 @@
             </w:rPr>
             <w:t xml:space="preserve"> [viewed on the 29/11/2017]. Available from: </w:t>
           </w:r>
-          <w:hyperlink r:id="rId8" w:history="1">
+          <w:hyperlink r:id="rId10" w:history="1">
             <w:r>
               <w:rPr>
                 <w:rStyle w:val="IntenseReference"/>
@@ -8548,7 +8870,21 @@
             <w:rPr>
               <w:rStyle w:val="IntenseReference"/>
             </w:rPr>
-            <w:t xml:space="preserve">Matthew Hoggan, 2012. </w:t>
+            <w:t xml:space="preserve">Matthew </w:t>
+          </w:r>
+          <w:proofErr w:type="spellStart"/>
+          <w:r>
+            <w:rPr>
+              <w:rStyle w:val="IntenseReference"/>
+            </w:rPr>
+            <w:t>Hoggan</w:t>
+          </w:r>
+          <w:proofErr w:type="spellEnd"/>
+          <w:r>
+            <w:rPr>
+              <w:rStyle w:val="IntenseReference"/>
+            </w:rPr>
+            <w:t xml:space="preserve">, 2012. </w:t>
           </w:r>
           <w:r>
             <w:rPr>
@@ -8563,7 +8899,7 @@
             </w:rPr>
             <w:t xml:space="preserve"> [viewed on the 30/11/2017]. Available from: </w:t>
           </w:r>
-          <w:hyperlink r:id="rId9" w:history="1">
+          <w:hyperlink r:id="rId11" w:history="1">
             <w:r>
               <w:rPr>
                 <w:rStyle w:val="IntenseReference"/>
@@ -8583,11 +8919,19 @@
               <w:rStyle w:val="IntenseReference"/>
             </w:rPr>
           </w:pPr>
+          <w:proofErr w:type="spellStart"/>
           <w:r>
             <w:rPr>
               <w:rStyle w:val="IntenseReference"/>
             </w:rPr>
-            <w:t>gradbot, 2012</w:t>
+            <w:t>gradbot</w:t>
+          </w:r>
+          <w:proofErr w:type="spellEnd"/>
+          <w:r>
+            <w:rPr>
+              <w:rStyle w:val="IntenseReference"/>
+            </w:rPr>
+            <w:t>, 2012</w:t>
           </w:r>
           <w:r>
             <w:rPr>
@@ -8600,8 +8944,33 @@
               <w:rStyle w:val="IntenseReference"/>
               <w:i/>
             </w:rPr>
-            <w:t>Macro definition clash between directx headers and winerror.h</w:t>
+            <w:t xml:space="preserve">Macro definition clash between </w:t>
           </w:r>
+          <w:proofErr w:type="spellStart"/>
+          <w:r>
+            <w:rPr>
+              <w:rStyle w:val="IntenseReference"/>
+              <w:i/>
+            </w:rPr>
+            <w:t>directx</w:t>
+          </w:r>
+          <w:proofErr w:type="spellEnd"/>
+          <w:r>
+            <w:rPr>
+              <w:rStyle w:val="IntenseReference"/>
+              <w:i/>
+            </w:rPr>
+            <w:t xml:space="preserve"> headers and </w:t>
+          </w:r>
+          <w:proofErr w:type="spellStart"/>
+          <w:r>
+            <w:rPr>
+              <w:rStyle w:val="IntenseReference"/>
+              <w:i/>
+            </w:rPr>
+            <w:t>winerror.h</w:t>
+          </w:r>
+          <w:proofErr w:type="spellEnd"/>
           <w:r>
             <w:rPr>
               <w:rStyle w:val="IntenseReference"/>
@@ -8626,7 +8995,7 @@
             </w:rPr>
             <w:t xml:space="preserve">Master Kenneth, 2014, DirectX Leak Debugging [viewed on the 07/12/2017]. Available from: </w:t>
           </w:r>
-          <w:hyperlink r:id="rId10" w:history="1">
+          <w:hyperlink r:id="rId12" w:history="1">
             <w:r>
               <w:rPr>
                 <w:rStyle w:val="IntenseReference"/>
@@ -8917,6 +9286,7 @@
     <w:lsdException w:name="HTML Sample" w:semiHidden="1" w:unhideWhenUsed="1"/>
     <w:lsdException w:name="HTML Typewriter" w:semiHidden="1" w:unhideWhenUsed="1"/>
     <w:lsdException w:name="HTML Variable" w:semiHidden="1" w:unhideWhenUsed="1"/>
+    <w:lsdException w:name="Normal Table" w:semiHidden="1" w:unhideWhenUsed="1"/>
     <w:lsdException w:name="annotation subject" w:semiHidden="1" w:unhideWhenUsed="1"/>
     <w:lsdException w:name="No List" w:semiHidden="1" w:unhideWhenUsed="1"/>
     <w:lsdException w:name="Outline List 1" w:semiHidden="1" w:unhideWhenUsed="1"/>
@@ -8960,8 +9330,10 @@
     <w:lsdException w:name="Table Elegant" w:semiHidden="1" w:unhideWhenUsed="1"/>
     <w:lsdException w:name="Table Professional" w:semiHidden="1" w:unhideWhenUsed="1"/>
     <w:lsdException w:name="Table Subtle 1" w:semiHidden="1" w:unhideWhenUsed="1"/>
+    <w:lsdException w:name="Table Subtle 2" w:semiHidden="1" w:unhideWhenUsed="1"/>
     <w:lsdException w:name="Table Web 1" w:semiHidden="1" w:unhideWhenUsed="1"/>
     <w:lsdException w:name="Table Web 2" w:semiHidden="1" w:unhideWhenUsed="1"/>
+    <w:lsdException w:name="Table Web 3" w:semiHidden="1" w:unhideWhenUsed="1"/>
     <w:lsdException w:name="Balloon Text" w:semiHidden="1" w:unhideWhenUsed="1"/>
     <w:lsdException w:name="Table Grid" w:uiPriority="39"/>
     <w:lsdException w:name="Table Theme" w:semiHidden="1" w:unhideWhenUsed="1"/>
@@ -9745,7 +10117,7 @@
 </file>
 
 <file path=customXml/itemProps2.xml><?xml version="1.0" encoding="utf-8"?>
-<ds:datastoreItem xmlns:ds="http://schemas.openxmlformats.org/officeDocument/2006/customXml" ds:itemID="{58BEB448-F3F3-486D-BC3B-CBE4295369F0}">
+<ds:datastoreItem xmlns:ds="http://schemas.openxmlformats.org/officeDocument/2006/customXml" ds:itemID="{D5ABACD1-EC00-4D10-AE0F-3B86569D7900}">
   <ds:schemaRefs>
     <ds:schemaRef ds:uri="http://schemas.openxmlformats.org/officeDocument/2006/bibliography"/>
   </ds:schemaRefs>

</xml_diff>